<commit_message>
presentation slide added here
</commit_message>
<xml_diff>
--- a/CIS_476_Term_Project.docx
+++ b/CIS_476_Term_Project.docx
@@ -64,10 +64,8 @@
     <w:p>
       <w:pPr>
         <w:rPr>
-          <w:b/>
-          <w:bCs/>
-          <w:sz w:val="24"/>
-          <w:szCs w:val="24"/>
+          <w:color w:val="1155CC"/>
+          <w:u w:val="single"/>
         </w:rPr>
       </w:pPr>
       <w:r>
@@ -89,6 +87,32 @@
           <w:t xml:space="preserve"> https://github.com/mohammadopal1/mypass</w:t>
         </w:r>
       </w:hyperlink>
+    </w:p>
+    <w:p>
+      <w:pPr>
+        <w:rPr>
+          <w:b/>
+          <w:bCs/>
+          <w:sz w:val="24"/>
+          <w:szCs w:val="24"/>
+        </w:rPr>
+      </w:pPr>
+      <w:proofErr w:type="spellStart"/>
+      <w:r>
+        <w:rPr>
+          <w:b/>
+          <w:bCs/>
+        </w:rPr>
+        <w:t>Youtube</w:t>
+      </w:r>
+      <w:proofErr w:type="spellEnd"/>
+      <w:r>
+        <w:rPr>
+          <w:b/>
+          <w:bCs/>
+        </w:rPr>
+        <w:t xml:space="preserve"> presentation link:  https://youtu.be/j2dl0MOp2l8</w:t>
+      </w:r>
       <w:r>
         <w:br/>
       </w:r>
@@ -354,7 +378,6 @@
           <w:sz w:val="24"/>
           <w:szCs w:val="24"/>
         </w:rPr>
-        <w:lastRenderedPageBreak/>
         <w:t>Home page</w:t>
       </w:r>
       <w:r>
@@ -513,6 +536,7 @@
         <w:rPr>
           <w:noProof/>
         </w:rPr>
+        <w:lastRenderedPageBreak/>
         <w:drawing>
           <wp:inline distT="114300" distB="114300" distL="114300" distR="114300" wp14:anchorId="31F0E5EF" wp14:editId="01B1DF6A">
             <wp:extent cx="4448175" cy="4184162"/>
@@ -552,7 +576,6 @@
     </w:p>
     <w:p>
       <w:r>
-        <w:lastRenderedPageBreak/>
         <w:t xml:space="preserve"> </w:t>
       </w:r>
       <w:r>
@@ -696,6 +719,7 @@
     </w:p>
     <w:p>
       <w:r>
+        <w:lastRenderedPageBreak/>
         <w:br/>
       </w:r>
       <w:r>
@@ -2555,7 +2579,7 @@
           <w:noProof/>
         </w:rPr>
         <w:drawing>
-          <wp:inline distT="0" distB="0" distL="0" distR="0" wp14:anchorId="6DE36EAC" wp14:editId="6B6249B7">
+          <wp:inline distT="0" distB="0" distL="0" distR="0" wp14:anchorId="6DE36EAC" wp14:editId="56BC79E2">
             <wp:extent cx="5943600" cy="4832985"/>
             <wp:effectExtent l="0" t="0" r="0" b="5715"/>
             <wp:docPr id="1535921114" name="Picture 1" descr="A close-up of a computer screen&#10;&#10;Description automatically generated"/>
@@ -3179,6 +3203,7 @@
   <w:style w:type="character" w:default="1" w:styleId="DefaultParagraphFont">
     <w:name w:val="Default Paragraph Font"/>
     <w:uiPriority w:val="1"/>
+    <w:semiHidden/>
     <w:unhideWhenUsed/>
   </w:style>
   <w:style w:type="table" w:default="1" w:styleId="TableNormal">

</xml_diff>